<commit_message>
Command Line Argument demo
</commit_message>
<xml_diff>
--- a/Eagle Pixel Streaming Feature Template.docx
+++ b/Eagle Pixel Streaming Feature Template.docx
@@ -2930,9 +2930,120 @@
       </w:r>
       <w:r>
         <w:br/>
+      </w:r>
+      <w:r>
+        <w:rPr>
+          <w:rFonts w:ascii="Segoe UI" w:hAnsi="Segoe UI" w:cs="Segoe UI"/>
+          <w:spacing w:val="-1"/>
+          <w:sz w:val="21"/>
+          <w:szCs w:val="21"/>
+          <w:shd w:val="clear" w:color="auto" w:fill="FFFFFF"/>
+        </w:rPr>
+        <w:t>Another metho</w:t>
+      </w:r>
+      <w:r>
+        <w:rPr>
+          <w:rFonts w:ascii="Segoe UI" w:hAnsi="Segoe UI" w:cs="Segoe UI"/>
+          <w:spacing w:val="-1"/>
+          <w:sz w:val="21"/>
+          <w:szCs w:val="21"/>
+          <w:shd w:val="clear" w:color="auto" w:fill="FFFFFF"/>
+        </w:rPr>
+        <w:t>d</w:t>
+      </w:r>
+      <w:r>
+        <w:rPr>
+          <w:rFonts w:ascii="Segoe UI" w:hAnsi="Segoe UI" w:cs="Segoe UI"/>
+          <w:spacing w:val="-1"/>
+          <w:sz w:val="21"/>
+          <w:szCs w:val="21"/>
+          <w:shd w:val="clear" w:color="auto" w:fill="FFFFFF"/>
+        </w:rPr>
+        <w:t xml:space="preserve"> which system supports is directly adding arguments a</w:t>
+      </w:r>
+      <w:r>
+        <w:rPr>
+          <w:rFonts w:ascii="Segoe UI" w:hAnsi="Segoe UI" w:cs="Segoe UI"/>
+          <w:spacing w:val="-1"/>
+          <w:sz w:val="21"/>
+          <w:szCs w:val="21"/>
+          <w:shd w:val="clear" w:color="auto" w:fill="FFFFFF"/>
+        </w:rPr>
+        <w:t>t the end of URL add ?</w:t>
+      </w:r>
+      <w:proofErr w:type="spellStart"/>
+      <w:r>
+        <w:rPr>
+          <w:rFonts w:ascii="Segoe UI" w:hAnsi="Segoe UI" w:cs="Segoe UI"/>
+          <w:spacing w:val="-1"/>
+          <w:sz w:val="21"/>
+          <w:szCs w:val="21"/>
+          <w:shd w:val="clear" w:color="auto" w:fill="FFFFFF"/>
+        </w:rPr>
+        <w:t>exeLunchArgs</w:t>
+      </w:r>
+      <w:proofErr w:type="spellEnd"/>
+      <w:r>
+        <w:rPr>
+          <w:rFonts w:ascii="Segoe UI" w:hAnsi="Segoe UI" w:cs="Segoe UI"/>
+          <w:spacing w:val="-1"/>
+          <w:sz w:val="21"/>
+          <w:szCs w:val="21"/>
+          <w:shd w:val="clear" w:color="auto" w:fill="FFFFFF"/>
+        </w:rPr>
+        <w:t>=- and then values</w:t>
+      </w:r>
+      <w:r>
+        <w:rPr>
+          <w:rFonts w:ascii="Segoe UI" w:hAnsi="Segoe UI" w:cs="Segoe UI"/>
+          <w:spacing w:val="-1"/>
+          <w:sz w:val="21"/>
+          <w:szCs w:val="21"/>
+        </w:rPr>
+        <w:br/>
+      </w:r>
+      <w:r>
+        <w:rPr>
+          <w:rFonts w:ascii="Segoe UI" w:hAnsi="Segoe UI" w:cs="Segoe UI"/>
+          <w:spacing w:val="-1"/>
+          <w:sz w:val="21"/>
+          <w:szCs w:val="21"/>
+          <w:shd w:val="clear" w:color="auto" w:fill="FFFFFF"/>
+        </w:rPr>
+        <w:t>Example:</w:t>
+      </w:r>
+      <w:r>
+        <w:rPr>
+          <w:rFonts w:ascii="Segoe UI" w:hAnsi="Segoe UI" w:cs="Segoe UI"/>
+          <w:color w:val="172B4D"/>
+          <w:spacing w:val="-1"/>
+          <w:sz w:val="21"/>
+          <w:szCs w:val="21"/>
+        </w:rPr>
+        <w:br/>
+      </w:r>
+      <w:hyperlink r:id="rId13" w:tooltip="https://connector.eagle3dstreaming.com/v5/demo/FeaturesTemplate/KunalConfig?exeLunchArgs=-green%20pink%20red" w:history="1">
+        <w:r>
+          <w:rPr>
+            <w:rStyle w:val="Hyperlink"/>
+            <w:rFonts w:ascii="Segoe UI" w:hAnsi="Segoe UI" w:cs="Segoe UI"/>
+            <w:color w:val="0052CC"/>
+            <w:spacing w:val="-1"/>
+            <w:sz w:val="21"/>
+            <w:szCs w:val="21"/>
+            <w:shd w:val="clear" w:color="auto" w:fill="FFFFFF"/>
+          </w:rPr>
+          <w:t>https://connector.eagle3dstreaming.com/v5/demo/FeaturesTemplate/KunalConfig?exeLunchArgs=-green pink red</w:t>
+        </w:r>
+      </w:hyperlink>
+      <w:r>
+        <w:br/>
+      </w:r>
+      <w:r>
+        <w:br/>
         <w:t xml:space="preserve">You can find more info here in Epic Documentation </w:t>
       </w:r>
-      <w:hyperlink r:id="rId13" w:history="1">
+      <w:hyperlink r:id="rId14" w:history="1">
         <w:r>
           <w:rPr>
             <w:rStyle w:val="Hyperlink"/>

</xml_diff>

<commit_message>
Redirect To Url Feature support added
Redirect To Feature - redirect user to mentioned URL on streaming tab. It will close the streaming tab in browser and open the given URL
</commit_message>
<xml_diff>
--- a/Eagle Pixel Streaming Feature Template.docx
+++ b/Eagle Pixel Streaming Feature Template.docx
@@ -282,7 +282,21 @@
         <w:rPr>
           <w:highlight w:val="white"/>
         </w:rPr>
-        <w:t xml:space="preserve"> input, and look for the </w:t>
+        <w:t xml:space="preserve"> </w:t>
+      </w:r>
+      <w:proofErr w:type="gramStart"/>
+      <w:r>
+        <w:rPr>
+          <w:highlight w:val="white"/>
+        </w:rPr>
+        <w:t>input, and</w:t>
+      </w:r>
+      <w:proofErr w:type="gramEnd"/>
+      <w:r>
+        <w:rPr>
+          <w:highlight w:val="white"/>
+        </w:rPr>
+        <w:t xml:space="preserve"> look for the </w:t>
       </w:r>
       <w:proofErr w:type="spellStart"/>
       <w:r>
@@ -2255,7 +2269,21 @@
         <w:rPr>
           <w:highlight w:val="white"/>
         </w:rPr>
-        <w:t>This command share the information about the user which is using the Pixel Stream</w:t>
+        <w:t xml:space="preserve">This command </w:t>
+      </w:r>
+      <w:proofErr w:type="gramStart"/>
+      <w:r>
+        <w:rPr>
+          <w:highlight w:val="white"/>
+        </w:rPr>
+        <w:t>share</w:t>
+      </w:r>
+      <w:proofErr w:type="gramEnd"/>
+      <w:r>
+        <w:rPr>
+          <w:highlight w:val="white"/>
+        </w:rPr>
+        <w:t xml:space="preserve"> the information about the user which is using the Pixel Stream</w:t>
       </w:r>
       <w:r>
         <w:rPr>
@@ -2391,7 +2419,21 @@
         <w:rPr>
           <w:highlight w:val="white"/>
         </w:rPr>
-        <w:t>This command share the information about the user’s device on which Pixel Stream is running</w:t>
+        <w:t xml:space="preserve">This command </w:t>
+      </w:r>
+      <w:proofErr w:type="gramStart"/>
+      <w:r>
+        <w:rPr>
+          <w:highlight w:val="white"/>
+        </w:rPr>
+        <w:t>share</w:t>
+      </w:r>
+      <w:proofErr w:type="gramEnd"/>
+      <w:r>
+        <w:rPr>
+          <w:highlight w:val="white"/>
+        </w:rPr>
+        <w:t xml:space="preserve"> the information about the user’s device on which Pixel Stream is running</w:t>
       </w:r>
       <w:r>
         <w:rPr>
@@ -2775,11 +2817,19 @@
         </w:rPr>
         <w:t xml:space="preserve">Eagle Pixel Streaming </w:t>
       </w:r>
-      <w:r>
-        <w:rPr>
-          <w:highlight w:val="white"/>
-        </w:rPr>
-        <w:t>control Panel</w:t>
+      <w:proofErr w:type="gramStart"/>
+      <w:r>
+        <w:rPr>
+          <w:highlight w:val="white"/>
+        </w:rPr>
+        <w:t>control</w:t>
+      </w:r>
+      <w:proofErr w:type="gramEnd"/>
+      <w:r>
+        <w:rPr>
+          <w:highlight w:val="white"/>
+        </w:rPr>
+        <w:t xml:space="preserve"> Panel</w:t>
       </w:r>
       <w:r>
         <w:rPr>
@@ -2959,17 +3009,7 @@
           <w:szCs w:val="21"/>
           <w:shd w:val="clear" w:color="auto" w:fill="FFFFFF"/>
         </w:rPr>
-        <w:t xml:space="preserve"> which system supports is directly adding arguments a</w:t>
-      </w:r>
-      <w:r>
-        <w:rPr>
-          <w:rFonts w:ascii="Segoe UI" w:hAnsi="Segoe UI" w:cs="Segoe UI"/>
-          <w:spacing w:val="-1"/>
-          <w:sz w:val="21"/>
-          <w:szCs w:val="21"/>
-          <w:shd w:val="clear" w:color="auto" w:fill="FFFFFF"/>
-        </w:rPr>
-        <w:t>t the end of URL add ?</w:t>
+        <w:t xml:space="preserve"> which system supports is directly adding arguments at the end of URL add ?</w:t>
       </w:r>
       <w:proofErr w:type="spellStart"/>
       <w:r>
@@ -3054,6 +3094,21 @@
       <w:r>
         <w:t>.</w:t>
       </w:r>
+      <w:r>
+        <w:br/>
+      </w:r>
+      <w:r>
+        <w:br/>
+      </w:r>
+      <w:r>
+        <w:br/>
+        <w:t xml:space="preserve">TRY THE DEMO </w:t>
+      </w:r>
+      <w:proofErr w:type="spellStart"/>
+      <w:r>
+        <w:t>url</w:t>
+      </w:r>
+      <w:proofErr w:type="spellEnd"/>
     </w:p>
     <w:sectPr>
       <w:pgSz w:w="11909" w:h="16834"/>
@@ -3407,13 +3462,13 @@
       </w:rPr>
     </w:lvl>
   </w:abstractNum>
-  <w:num w:numId="1">
+  <w:num w:numId="1" w16cid:durableId="1399287879">
     <w:abstractNumId w:val="2"/>
   </w:num>
-  <w:num w:numId="2">
+  <w:num w:numId="2" w16cid:durableId="887228372">
     <w:abstractNumId w:val="1"/>
   </w:num>
-  <w:num w:numId="3">
+  <w:num w:numId="3" w16cid:durableId="1535921290">
     <w:abstractNumId w:val="0"/>
   </w:num>
 </w:numbering>

</xml_diff>